<commit_message>
Fix PDF builder: explicit positioning, standard bullets, add email
Rewrote PDF generation with explicit x/y positioning throughout
to prevent PDFKit cursor issues. Bullets now use standard dot.

Co-Authored-By: Claude Opus 4.6 <noreply@anthropic.com>
</commit_message>
<xml_diff>
--- a/content/korenblit-resume/Korenblit_Resume_2026.docx
+++ b/content/korenblit-resume/Korenblit_Resume_2026.docx
@@ -90,7 +90,7 @@
         </w:rPr>
         <w:t xml:space="preserve">  ·  </w:t>
       </w:r>
-      <w:hyperlink w:history="1" r:id="rIdh6pvcaqpm8emdpn1btroi">
+      <w:hyperlink w:history="1" r:id="rIdy9aszbzdorncybrt8-r4t">
         <w:r>
           <w:rPr>
             <w:rStyle w:val="Hyperlink"/>
@@ -110,7 +110,7 @@
         </w:rPr>
         <w:t xml:space="preserve">  ·  </w:t>
       </w:r>
-      <w:hyperlink w:history="1" r:id="rIdg8w6ihoaxjozw5zafwpdc">
+      <w:hyperlink w:history="1" r:id="rId43v4gw2z65qinhwsdovbx">
         <w:r>
           <w:rPr>
             <w:rStyle w:val="Hyperlink"/>

</xml_diff>

<commit_message>
Fix Vercel build, improve SEO, update resume, integrate DialKit
- Fix build: shim react/compiler-runtime for React 18, externalize
  sanity Studio packages (requires React 19 + styled-components)
- SEO: update domain to tkoren.com, add canonical/og:image/twitter
  meta tags, enrich JSON-LD Person schema, fix GitHub/LinkedIn URLs
- Resume: fix PDF tofu bug (characterSpacing), rewrite bullets for
  impact-first format, add contextual clarifiers, increase font sizes
- DialKit: add live tuning controls for 3D image effect parameters
- Update sitemap, robots.txt, rss.xml to tkoren.com domain

Co-Authored-By: Claude Opus 4.6 <noreply@anthropic.com>
</commit_message>
<xml_diff>
--- a/content/korenblit-resume/Korenblit_Resume_2026.docx
+++ b/content/korenblit-resume/Korenblit_Resume_2026.docx
@@ -20,7 +20,7 @@
     </w:p>
     <w:p>
       <w:pPr>
-        <w:spacing w:before="30" w:after="60"/>
+        <w:spacing w:before="30" w:after="40"/>
       </w:pPr>
       <w:r>
         <w:rPr>
@@ -30,6 +30,20 @@
           <w:szCs w:val="19"/>
         </w:rPr>
         <w:t xml:space="preserve">Bayesian Data Scientist &amp; Engineer</w:t>
+      </w:r>
+    </w:p>
+    <w:p>
+      <w:pPr>
+        <w:spacing w:before="0" w:after="60"/>
+      </w:pPr>
+      <w:r>
+        <w:rPr>
+          <w:rFonts w:ascii="Georgia" w:cs="Georgia" w:eastAsia="Georgia" w:hAnsi="Georgia"/>
+          <w:color w:val="55524E"/>
+          <w:sz w:val="16"/>
+          <w:szCs w:val="16"/>
+        </w:rPr>
+        <w:t xml:space="preserve">Data scientist specializing in Bayesian inference, hierarchical modeling, and causal reasoning. Builds end-to-end systems from statistical models to production data pipelines in Python, SQL, and GCP.</w:t>
       </w:r>
     </w:p>
     <w:p>
@@ -90,7 +104,7 @@
         </w:rPr>
         <w:t xml:space="preserve">  ·  </w:t>
       </w:r>
-      <w:hyperlink w:history="1" r:id="rIdy9aszbzdorncybrt8-r4t">
+      <w:hyperlink w:history="1" r:id="rId7z8i_degu_upb5ike5vot">
         <w:r>
           <w:rPr>
             <w:rStyle w:val="Hyperlink"/>
@@ -110,7 +124,7 @@
         </w:rPr>
         <w:t xml:space="preserve">  ·  </w:t>
       </w:r>
-      <w:hyperlink w:history="1" r:id="rId43v4gw2z65qinhwsdovbx">
+      <w:hyperlink w:history="1" r:id="rIdzhoxixzxt_2yxzufjdg13">
         <w:r>
           <w:rPr>
             <w:rStyle w:val="Hyperlink"/>
@@ -244,7 +258,7 @@
                 <w:sz w:val="16"/>
                 <w:szCs w:val="16"/>
               </w:rPr>
-              <w:t xml:space="preserve">Building a network intelligence platform that maps and scores relationship paths for institutional clients—from investor dinners to Fortune 500 event targeting.</w:t>
+              <w:t xml:space="preserve">Architecting a network intelligence platform that maps and scores relationship paths for institutional clients targeting Fortune 500 events.</w:t>
             </w:r>
           </w:p>
           <w:p>
@@ -268,7 +282,7 @@
                 <w:sz w:val="16"/>
                 <w:szCs w:val="16"/>
               </w:rPr>
-              <w:t xml:space="preserve">Designed LinkedIn data ingestion backend, email connection pipeline, and investment data import system powering network analysis.</w:t>
+              <w:t xml:space="preserve">Designed the data ingestion backend (LinkedIn, email, investment data) powering the platform’s relationship scoring engine.</w:t>
             </w:r>
           </w:p>
           <w:p>
@@ -292,7 +306,7 @@
                 <w:sz w:val="16"/>
                 <w:szCs w:val="16"/>
               </w:rPr>
-              <w:t xml:space="preserve">Established engineering foundations: CI/CD pipelines, development standards, and automated workflows for a greenfield team.</w:t>
+              <w:t xml:space="preserve">Established CI/CD pipelines, development standards, and automated workflows as founding engineer of a greenfield team.</w:t>
             </w:r>
           </w:p>
           <w:p>
@@ -355,7 +369,7 @@
                 <w:sz w:val="16"/>
                 <w:szCs w:val="16"/>
               </w:rPr>
-              <w:t xml:space="preserve">Shipped an interactive AI-assisted interface design platform for RLHF, serving Google, Meta, Anthropic, and OpenAI.</w:t>
+              <w:t xml:space="preserve">Shipped an AI-assisted design platform for reinforcement learning from human feedback (RLHF), serving 4 major AI labs including Google, Meta, and Anthropic.</w:t>
             </w:r>
           </w:p>
           <w:p>
@@ -379,7 +393,7 @@
                 <w:sz w:val="16"/>
                 <w:szCs w:val="16"/>
               </w:rPr>
-              <w:t xml:space="preserve">Built versioning, self-healing features, and GCP integration for batch/campaign bucket management.</w:t>
+              <w:t xml:space="preserve">Built versioning, self-healing pipelines, and GCP integration for batch data management across campaigns.</w:t>
             </w:r>
           </w:p>
           <w:p>
@@ -442,7 +456,7 @@
                 <w:sz w:val="16"/>
                 <w:szCs w:val="16"/>
               </w:rPr>
-              <w:t xml:space="preserve">Created dashboards (Looker, Apps Script, Python) to validate coding training data—adopted company-wide for daily workflows.</w:t>
+              <w:t xml:space="preserve">Created validation dashboards (Looker, Python, Apps Script) for coding training data—adopted company-wide as daily QC tooling.</w:t>
             </w:r>
           </w:p>
           <w:p>
@@ -466,7 +480,7 @@
                 <w:sz w:val="16"/>
                 <w:szCs w:val="16"/>
               </w:rPr>
-              <w:t xml:space="preserve">Oversaw quality for 150+ agents across coding quality operations.</w:t>
+              <w:t xml:space="preserve">Oversaw data quality across 150+ annotators in coding quality operations.</w:t>
             </w:r>
           </w:p>
           <w:p>
@@ -496,7 +510,7 @@
                 <w:sz w:val="16"/>
                 <w:szCs w:val="16"/>
               </w:rPr>
-              <w:t xml:space="preserve">Klouser</w:t>
+              <w:t xml:space="preserve">Klouser (B2B lead generation)</w:t>
             </w:r>
             <w:r>
               <w:rPr>
@@ -529,7 +543,7 @@
                 <w:sz w:val="16"/>
                 <w:szCs w:val="16"/>
               </w:rPr>
-              <w:t xml:space="preserve">Built a prospect generation system increasing daily lead capacity from 0–10 to 40–50 (Python, PostgreSQL, Flask, Scikit-learn).</w:t>
+              <w:t xml:space="preserve">Increased daily lead generation 5x (10 to 50) building a classification-driven prospect system (Python, PostgreSQL, Scikit-learn).</w:t>
             </w:r>
           </w:p>
           <w:p>
@@ -553,7 +567,7 @@
                 <w:sz w:val="16"/>
                 <w:szCs w:val="16"/>
               </w:rPr>
-              <w:t xml:space="preserve">Assembled text classifier from 6,000 client profiles; automated billing integrated with Xero.</w:t>
+              <w:t xml:space="preserve">Trained a text classifier on 6,000 client profiles for automated prospect scoring; integrated billing with Xero.</w:t>
             </w:r>
           </w:p>
           <w:p>
@@ -589,7 +603,7 @@
                 <w:sz w:val="19"/>
                 <w:szCs w:val="19"/>
               </w:rPr>
-              <w:t xml:space="preserve">Vélez Sarsfield — Player Skill Estimation</w:t>
+              <w:t xml:space="preserve">Player Skill Estimation — Vélez Sarsfield</w:t>
             </w:r>
           </w:p>
           <w:p>
@@ -603,7 +617,7 @@
                 <w:sz w:val="16"/>
                 <w:szCs w:val="16"/>
               </w:rPr>
-              <w:t xml:space="preserve">Hierarchical Bayesian Models · PyMC</w:t>
+              <w:t xml:space="preserve">Argentine Football · Hierarchical Bayesian Models · PyMC</w:t>
             </w:r>
             <w:r>
               <w:rPr>
@@ -636,7 +650,7 @@
                 <w:sz w:val="16"/>
                 <w:szCs w:val="16"/>
               </w:rPr>
-              <w:t xml:space="preserve">Built hierarchical models to estimate player skill; analyzed Vélez’s sharp point drop in early 2025. Contributed to TrueSkillThroughTime (originally Julia).</w:t>
+              <w:t xml:space="preserve">Estimated player skill over time for a top-division football club using hierarchical Bayesian models; identified structural causes of a mid-season point collapse. Ported TrueSkillThroughTime rating library from Julia to PyMC.</w:t>
             </w:r>
           </w:p>
           <w:p>
@@ -652,7 +666,7 @@
                 <w:sz w:val="19"/>
                 <w:szCs w:val="19"/>
               </w:rPr>
-              <w:t xml:space="preserve">NBA TrailBlazers — Exploration vs. Exploitation</w:t>
+              <w:t xml:space="preserve">Lineup Optimization — Portland Trail Blazers</w:t>
             </w:r>
           </w:p>
           <w:p>
@@ -666,7 +680,7 @@
                 <w:sz w:val="16"/>
                 <w:szCs w:val="16"/>
               </w:rPr>
-              <w:t xml:space="preserve">Thompson Sampling · Live Experiment</w:t>
+              <w:t xml:space="preserve">NBA · Thompson Sampling · Live Experiment</w:t>
             </w:r>
             <w:r>
               <w:rPr>
@@ -699,7 +713,7 @@
                 <w:sz w:val="16"/>
                 <w:szCs w:val="16"/>
               </w:rPr>
-              <w:t xml:space="preserve">Developed Thompson sampling models for young player development with stint-based lineup recommendations. In conversation with Tom Haberstroh.</w:t>
+              <w:t xml:space="preserve">Modeled young-player development minutes via Thompson sampling for an NBA team, producing stint-based lineup recommendations. Findings shared with media analyst Tom Haberstroh.</w:t>
             </w:r>
           </w:p>
         </w:tc>
@@ -1113,7 +1127,7 @@
                 <w:sz w:val="17"/>
                 <w:szCs w:val="17"/>
               </w:rPr>
-              <w:t xml:space="preserve">UNSAM</w:t>
+              <w:t xml:space="preserve">UNSAM (Buenos Aires)</w:t>
             </w:r>
           </w:p>
           <w:p>

</xml_diff>